<commit_message>
Atualização guia de estilo
</commit_message>
<xml_diff>
--- a/documentos/guia_de_estilo.docx
+++ b/documentos/guia_de_estilo.docx
@@ -716,9 +716,9 @@
             <w:r>
               <w:rPr>
                 <w:rFonts w:ascii="Arial" w:hAnsi="Arial" w:cs="Arial"/>
-                <w:sz w:val="24"/>
-                <w:szCs w:val="24"/>
-                <w:lang w:val="pt-BR"/>
+                <w:noProof/>
+                <w:sz w:val="24"/>
+                <w:szCs w:val="24"/>
               </w:rPr>
               <w:drawing>
                 <wp:anchor distT="0" distB="0" distL="114300" distR="114300" simplePos="0" relativeHeight="251659264" behindDoc="1" locked="0" layoutInCell="1" allowOverlap="1" wp14:anchorId="2E6429FF" wp14:editId="53ABE969">
@@ -799,25 +799,25 @@
                 <w:shd w:val="clear" w:color="auto" w:fill="FFFFFF"/>
                 <w:lang w:val="pt-BR"/>
               </w:rPr>
-              <w:t>0790C6</w:t>
-            </w:r>
-          </w:p>
-          <w:p>
-            <w:pPr>
-              <w:jc w:val="both"/>
-              <w:rPr>
-                <w:rFonts w:ascii="Arial" w:hAnsi="Arial" w:cs="Arial"/>
-                <w:sz w:val="24"/>
-                <w:szCs w:val="24"/>
-                <w:lang w:val="pt-BR"/>
-              </w:rPr>
-            </w:pPr>
-            <w:r>
-              <w:rPr>
-                <w:rFonts w:ascii="Arial" w:hAnsi="Arial" w:cs="Arial"/>
-                <w:sz w:val="24"/>
-                <w:szCs w:val="24"/>
-                <w:lang w:val="pt-BR"/>
+              <w:t>198754</w:t>
+            </w:r>
+          </w:p>
+          <w:p>
+            <w:pPr>
+              <w:jc w:val="both"/>
+              <w:rPr>
+                <w:rFonts w:ascii="Arial" w:hAnsi="Arial" w:cs="Arial"/>
+                <w:sz w:val="24"/>
+                <w:szCs w:val="24"/>
+                <w:lang w:val="pt-BR"/>
+              </w:rPr>
+            </w:pPr>
+            <w:r>
+              <w:rPr>
+                <w:rFonts w:ascii="Arial" w:hAnsi="Arial" w:cs="Arial"/>
+                <w:noProof/>
+                <w:sz w:val="24"/>
+                <w:szCs w:val="24"/>
               </w:rPr>
               <w:drawing>
                 <wp:anchor distT="0" distB="0" distL="114300" distR="114300" simplePos="0" relativeHeight="251660288" behindDoc="1" locked="0" layoutInCell="1" allowOverlap="1" wp14:anchorId="05264FD1" wp14:editId="29D0C345">
@@ -925,9 +925,9 @@
             <w:r>
               <w:rPr>
                 <w:rFonts w:ascii="Arial" w:hAnsi="Arial" w:cs="Arial"/>
-                <w:sz w:val="24"/>
-                <w:szCs w:val="24"/>
-                <w:lang w:val="pt-BR"/>
+                <w:noProof/>
+                <w:sz w:val="24"/>
+                <w:szCs w:val="24"/>
               </w:rPr>
               <w:drawing>
                 <wp:anchor distT="0" distB="0" distL="114300" distR="114300" simplePos="0" relativeHeight="251661312" behindDoc="1" locked="0" layoutInCell="1" allowOverlap="1" wp14:anchorId="48DFE656" wp14:editId="50945AE4">
@@ -1037,9 +1037,9 @@
             <w:r>
               <w:rPr>
                 <w:rFonts w:ascii="Arial" w:hAnsi="Arial" w:cs="Arial"/>
-                <w:sz w:val="24"/>
-                <w:szCs w:val="24"/>
-                <w:lang w:val="pt-BR"/>
+                <w:noProof/>
+                <w:sz w:val="24"/>
+                <w:szCs w:val="24"/>
               </w:rPr>
               <w:drawing>
                 <wp:anchor distT="0" distB="0" distL="114300" distR="114300" simplePos="0" relativeHeight="251662336" behindDoc="1" locked="0" layoutInCell="1" allowOverlap="1" wp14:anchorId="666FBB03" wp14:editId="6766484A">
@@ -1151,9 +1151,9 @@
             <w:r>
               <w:rPr>
                 <w:rFonts w:ascii="Arial" w:hAnsi="Arial" w:cs="Arial"/>
-                <w:sz w:val="24"/>
-                <w:szCs w:val="24"/>
-                <w:lang w:val="pt-BR"/>
+                <w:noProof/>
+                <w:sz w:val="24"/>
+                <w:szCs w:val="24"/>
               </w:rPr>
               <w:drawing>
                 <wp:anchor distT="0" distB="0" distL="114300" distR="114300" simplePos="0" relativeHeight="251663360" behindDoc="1" locked="0" layoutInCell="1" allowOverlap="1" wp14:anchorId="59F035CB" wp14:editId="6F4C90B3">
@@ -1448,8 +1448,6 @@
                 <w:noProof/>
                 <w:sz w:val="24"/>
                 <w:szCs w:val="24"/>
-                <w:lang w:val="pt-BR"/>
-                <w14:ligatures w14:val="none"/>
               </w:rPr>
               <w:drawing>
                 <wp:inline distT="0" distB="0" distL="0" distR="0" wp14:anchorId="67FF4755" wp14:editId="213AE1DB">
@@ -1508,8 +1506,6 @@
                 <w:noProof/>
                 <w:sz w:val="24"/>
                 <w:szCs w:val="24"/>
-                <w:lang w:val="pt-BR"/>
-                <w14:ligatures w14:val="none"/>
               </w:rPr>
               <w:drawing>
                 <wp:inline distT="0" distB="0" distL="0" distR="0" wp14:anchorId="323A0366" wp14:editId="4E54816D">
@@ -1630,11 +1626,9 @@
                 <w:noProof/>
                 <w:sz w:val="24"/>
                 <w:szCs w:val="24"/>
-                <w:lang w:val="pt-BR"/>
-                <w14:ligatures w14:val="none"/>
               </w:rPr>
               <w:drawing>
-                <wp:inline distT="0" distB="0" distL="0" distR="0" wp14:anchorId="22F91D71" wp14:editId="4831949D">
+                <wp:inline distT="0" distB="0" distL="0" distR="0" wp14:anchorId="22F91D71" wp14:editId="19C3CC33">
                   <wp:extent cx="1172106" cy="340825"/>
                   <wp:effectExtent l="0" t="0" r="0" b="2540"/>
                   <wp:docPr id="1861335624" name="Picture 1" descr="A red rectangular object with a white line&#10;&#10;Description automatically generated"/>
@@ -1739,9 +1733,9 @@
             <w:r>
               <w:rPr>
                 <w:rFonts w:ascii="Arial" w:hAnsi="Arial" w:cs="Arial"/>
-                <w:sz w:val="24"/>
-                <w:szCs w:val="24"/>
-                <w:lang w:val="pt-BR"/>
+                <w:noProof/>
+                <w:sz w:val="24"/>
+                <w:szCs w:val="24"/>
               </w:rPr>
               <w:drawing>
                 <wp:inline distT="0" distB="0" distL="0" distR="0" wp14:anchorId="675808B4" wp14:editId="3752CDF6">
@@ -1810,9 +1804,9 @@
             <w:r>
               <w:rPr>
                 <w:rFonts w:ascii="Arial" w:hAnsi="Arial" w:cs="Arial"/>
-                <w:sz w:val="24"/>
-                <w:szCs w:val="24"/>
-                <w:lang w:val="pt-BR"/>
+                <w:noProof/>
+                <w:sz w:val="24"/>
+                <w:szCs w:val="24"/>
               </w:rPr>
               <w:drawing>
                 <wp:inline distT="0" distB="0" distL="0" distR="0" wp14:anchorId="7EB437C5" wp14:editId="62CC85DD">
@@ -1881,9 +1875,9 @@
             <w:r>
               <w:rPr>
                 <w:rFonts w:ascii="Arial" w:hAnsi="Arial" w:cs="Arial"/>
-                <w:sz w:val="24"/>
-                <w:szCs w:val="24"/>
-                <w:lang w:val="pt-BR"/>
+                <w:noProof/>
+                <w:sz w:val="24"/>
+                <w:szCs w:val="24"/>
               </w:rPr>
               <w:drawing>
                 <wp:inline distT="0" distB="0" distL="0" distR="0" wp14:anchorId="5B384E85" wp14:editId="463294DC">
@@ -1955,12 +1949,12 @@
             <w:r>
               <w:rPr>
                 <w:rFonts w:ascii="Arial" w:hAnsi="Arial" w:cs="Arial"/>
-                <w:sz w:val="24"/>
-                <w:szCs w:val="24"/>
-                <w:lang w:val="pt-BR"/>
+                <w:noProof/>
+                <w:sz w:val="24"/>
+                <w:szCs w:val="24"/>
               </w:rPr>
               <w:drawing>
-                <wp:inline distT="0" distB="0" distL="0" distR="0" wp14:anchorId="35B05F21" wp14:editId="35256CCA">
+                <wp:inline distT="0" distB="0" distL="0" distR="0" wp14:anchorId="35B05F21" wp14:editId="7BCD9B17">
                   <wp:extent cx="885825" cy="738868"/>
                   <wp:effectExtent l="0" t="0" r="0" b="4445"/>
                   <wp:docPr id="1566524438" name="Picture 6" descr="A heart with a dollar sign&#10;&#10;Description automatically generated"/>
@@ -2142,6 +2136,7 @@
     </w:pPr>
     <w:r>
       <w:rPr>
+        <w:noProof/>
         <w:sz w:val="20"/>
         <w:lang w:eastAsia="pt-BR"/>
       </w:rPr>
@@ -3055,6 +3050,7 @@
   <w:style w:type="character" w:default="1" w:styleId="DefaultParagraphFont">
     <w:name w:val="Default Paragraph Font"/>
     <w:uiPriority w:val="1"/>
+    <w:semiHidden/>
     <w:unhideWhenUsed/>
   </w:style>
   <w:style w:type="table" w:default="1" w:styleId="TableNormal">
@@ -3485,21 +3481,6 @@
 </file>
 
 <file path=customXml/item2.xml><?xml version="1.0" encoding="utf-8"?>
-<p:properties xmlns:p="http://schemas.microsoft.com/office/2006/metadata/properties" xmlns:xsi="http://www.w3.org/2001/XMLSchema-instance" xmlns:pc="http://schemas.microsoft.com/office/infopath/2007/PartnerControls">
-  <documentManagement/>
-</p:properties>
-</file>
-
-<file path=customXml/item3.xml><?xml version="1.0" encoding="utf-8"?>
-<?mso-contentType ?>
-<FormTemplates xmlns="http://schemas.microsoft.com/sharepoint/v3/contenttype/forms">
-  <Display>DocumentLibraryForm</Display>
-  <Edit>DocumentLibraryForm</Edit>
-  <New>DocumentLibraryForm</New>
-</FormTemplates>
-</file>
-
-<file path=customXml/item4.xml><?xml version="1.0" encoding="utf-8"?>
 <ct:contentTypeSchema xmlns:ct="http://schemas.microsoft.com/office/2006/metadata/contentType" xmlns:ma="http://schemas.microsoft.com/office/2006/metadata/properties/metaAttributes" ct:_="" ma:_="" ma:contentTypeName="Document" ma:contentTypeID="0x010100891EE1E3BCDC1C4FAAFD8784F0224B7F" ma:contentTypeVersion="7" ma:contentTypeDescription="Create a new document." ma:contentTypeScope="" ma:versionID="68f8212c2e6e7955815412737bde59c1">
   <xsd:schema xmlns:xsd="http://www.w3.org/2001/XMLSchema" xmlns:xs="http://www.w3.org/2001/XMLSchema" xmlns:p="http://schemas.microsoft.com/office/2006/metadata/properties" xmlns:ns2="65dbc61f-651c-40f7-b27a-2bb32da61f3a" xmlns:ns3="fa8a14e5-a1ba-432c-8ee2-95051867b283" targetNamespace="http://schemas.microsoft.com/office/2006/metadata/properties" ma:root="true" ma:fieldsID="9e503144b5e09f1fc0dd73cb9acd1d92" ns2:_="" ns3:_="">
     <xsd:import namespace="65dbc61f-651c-40f7-b27a-2bb32da61f3a"/>
@@ -3682,6 +3663,21 @@
 </ct:contentTypeSchema>
 </file>
 
+<file path=customXml/item3.xml><?xml version="1.0" encoding="utf-8"?>
+<?mso-contentType ?>
+<FormTemplates xmlns="http://schemas.microsoft.com/sharepoint/v3/contenttype/forms">
+  <Display>DocumentLibraryForm</Display>
+  <Edit>DocumentLibraryForm</Edit>
+  <New>DocumentLibraryForm</New>
+</FormTemplates>
+</file>
+
+<file path=customXml/item4.xml><?xml version="1.0" encoding="utf-8"?>
+<p:properties xmlns:p="http://schemas.microsoft.com/office/2006/metadata/properties" xmlns:xsi="http://www.w3.org/2001/XMLSchema-instance" xmlns:pc="http://schemas.microsoft.com/office/infopath/2007/PartnerControls">
+  <documentManagement/>
+</p:properties>
+</file>
+
 <file path=customXml/itemProps1.xml><?xml version="1.0" encoding="utf-8"?>
 <ds:datastoreItem xmlns:ds="http://schemas.openxmlformats.org/officeDocument/2006/customXml" ds:itemID="{0023BCAC-599A-43FB-BC19-6B0BD109F429}">
   <ds:schemaRefs>
@@ -3691,23 +3687,6 @@
 </file>
 
 <file path=customXml/itemProps2.xml><?xml version="1.0" encoding="utf-8"?>
-<ds:datastoreItem xmlns:ds="http://schemas.openxmlformats.org/officeDocument/2006/customXml" ds:itemID="{B1D2E5BF-1E6D-4E16-A3BB-CA282FC2473A}">
-  <ds:schemaRefs>
-    <ds:schemaRef ds:uri="http://schemas.microsoft.com/office/2006/metadata/properties"/>
-    <ds:schemaRef ds:uri="http://schemas.microsoft.com/office/infopath/2007/PartnerControls"/>
-  </ds:schemaRefs>
-</ds:datastoreItem>
-</file>
-
-<file path=customXml/itemProps3.xml><?xml version="1.0" encoding="utf-8"?>
-<ds:datastoreItem xmlns:ds="http://schemas.openxmlformats.org/officeDocument/2006/customXml" ds:itemID="{CFEC2869-C3A9-4501-B796-76D7384D1A7B}">
-  <ds:schemaRefs>
-    <ds:schemaRef ds:uri="http://schemas.microsoft.com/sharepoint/v3/contenttype/forms"/>
-  </ds:schemaRefs>
-</ds:datastoreItem>
-</file>
-
-<file path=customXml/itemProps4.xml><?xml version="1.0" encoding="utf-8"?>
 <ds:datastoreItem xmlns:ds="http://schemas.openxmlformats.org/officeDocument/2006/customXml" ds:itemID="{3EF72C6E-5CCE-4203-BAE5-7A3CE336F884}">
   <ds:schemaRefs>
     <ds:schemaRef ds:uri="http://schemas.microsoft.com/office/2006/metadata/contentType"/>
@@ -3724,4 +3703,21 @@
     <ds:schemaRef ds:uri="http://schemas.microsoft.com/internal/obd"/>
   </ds:schemaRefs>
 </ds:datastoreItem>
+</file>
+
+<file path=customXml/itemProps3.xml><?xml version="1.0" encoding="utf-8"?>
+<ds:datastoreItem xmlns:ds="http://schemas.openxmlformats.org/officeDocument/2006/customXml" ds:itemID="{CFEC2869-C3A9-4501-B796-76D7384D1A7B}">
+  <ds:schemaRefs>
+    <ds:schemaRef ds:uri="http://schemas.microsoft.com/sharepoint/v3/contenttype/forms"/>
+  </ds:schemaRefs>
+</ds:datastoreItem>
+</file>
+
+<file path=customXml/itemProps4.xml><?xml version="1.0" encoding="utf-8"?>
+<ds:datastoreItem xmlns:ds="http://schemas.openxmlformats.org/officeDocument/2006/customXml" ds:itemID="{B1D2E5BF-1E6D-4E16-A3BB-CA282FC2473A}">
+  <ds:schemaRefs>
+    <ds:schemaRef ds:uri="http://schemas.microsoft.com/office/2006/metadata/properties"/>
+    <ds:schemaRef ds:uri="http://schemas.microsoft.com/office/infopath/2007/PartnerControls"/>
+  </ds:schemaRefs>
+</ds:datastoreItem>
 </file>
</xml_diff>